<commit_message>
[30-09-2020]: Update structure server, finished Development plan
</commit_message>
<xml_diff>
--- a/docs/work/DevelopmentPlan_KeHoachPhatTrien.docx
+++ b/docs/work/DevelopmentPlan_KeHoachPhatTrien.docx
@@ -1,6 +1,6 @@
 
 <file path=word/document.xml><?xml version="1.0" encoding="utf-8"?>
-<w:document xmlns:wpc="http://schemas.microsoft.com/office/word/2010/wordprocessingCanvas" xmlns:cx="http://schemas.microsoft.com/office/drawing/2014/chartex" xmlns:mc="http://schemas.openxmlformats.org/markup-compatibility/2006" xmlns:o="urn:schemas-microsoft-com:office:office" xmlns:r="http://schemas.openxmlformats.org/officeDocument/2006/relationships" xmlns:m="http://schemas.openxmlformats.org/officeDocument/2006/math" xmlns:v="urn:schemas-microsoft-com:vml" xmlns:wp14="http://schemas.microsoft.com/office/word/2010/wordprocessingDrawing" xmlns:wp="http://schemas.openxmlformats.org/drawingml/2006/wordprocessingDrawing" xmlns:w10="urn:schemas-microsoft-com:office:word" xmlns:w="http://schemas.openxmlformats.org/wordprocessingml/2006/main" xmlns:w14="http://schemas.microsoft.com/office/word/2010/wordml" xmlns:w15="http://schemas.microsoft.com/office/word/2012/wordml" xmlns:w16se="http://schemas.microsoft.com/office/word/2015/wordml/symex" xmlns:wpg="http://schemas.microsoft.com/office/word/2010/wordprocessingGroup" xmlns:wpi="http://schemas.microsoft.com/office/word/2010/wordprocessingInk" xmlns:wne="http://schemas.microsoft.com/office/word/2006/wordml" xmlns:wps="http://schemas.microsoft.com/office/word/2010/wordprocessingShape" mc:Ignorable="w14 w15 w16se wp14">
+<w:document xmlns:wpc="http://schemas.microsoft.com/office/word/2010/wordprocessingCanvas" xmlns:cx="http://schemas.microsoft.com/office/drawing/2014/chartex" xmlns:cx1="http://schemas.microsoft.com/office/drawing/2015/9/8/chartex" xmlns:cx2="http://schemas.microsoft.com/office/drawing/2015/10/21/chartex" xmlns:cx3="http://schemas.microsoft.com/office/drawing/2016/5/9/chartex" xmlns:cx4="http://schemas.microsoft.com/office/drawing/2016/5/10/chartex" xmlns:cx5="http://schemas.microsoft.com/office/drawing/2016/5/11/chartex" xmlns:cx6="http://schemas.microsoft.com/office/drawing/2016/5/12/chartex" xmlns:cx7="http://schemas.microsoft.com/office/drawing/2016/5/13/chartex" xmlns:cx8="http://schemas.microsoft.com/office/drawing/2016/5/14/chartex" xmlns:mc="http://schemas.openxmlformats.org/markup-compatibility/2006" xmlns:aink="http://schemas.microsoft.com/office/drawing/2016/ink" xmlns:am3d="http://schemas.microsoft.com/office/drawing/2017/model3d" xmlns:o="urn:schemas-microsoft-com:office:office" xmlns:r="http://schemas.openxmlformats.org/officeDocument/2006/relationships" xmlns:m="http://schemas.openxmlformats.org/officeDocument/2006/math" xmlns:v="urn:schemas-microsoft-com:vml" xmlns:wp14="http://schemas.microsoft.com/office/word/2010/wordprocessingDrawing" xmlns:wp="http://schemas.openxmlformats.org/drawingml/2006/wordprocessingDrawing" xmlns:w10="urn:schemas-microsoft-com:office:word" xmlns:w="http://schemas.openxmlformats.org/wordprocessingml/2006/main" xmlns:w14="http://schemas.microsoft.com/office/word/2010/wordml" xmlns:w15="http://schemas.microsoft.com/office/word/2012/wordml" xmlns:w16cex="http://schemas.microsoft.com/office/word/2018/wordml/cex" xmlns:w16cid="http://schemas.microsoft.com/office/word/2016/wordml/cid" xmlns:w16="http://schemas.microsoft.com/office/word/2018/wordml" xmlns:w16se="http://schemas.microsoft.com/office/word/2015/wordml/symex" xmlns:wpg="http://schemas.microsoft.com/office/word/2010/wordprocessingGroup" xmlns:wpi="http://schemas.microsoft.com/office/word/2010/wordprocessingInk" xmlns:wne="http://schemas.microsoft.com/office/word/2006/wordml" xmlns:wps="http://schemas.microsoft.com/office/word/2010/wordprocessingShape" mc:Ignorable="w14 w15 w16se w16cid w16 w16cex wp14">
   <w:body>
     <w:tbl>
       <w:tblPr>
@@ -281,19 +281,7 @@
               <w:rPr>
                 <w:color w:val="000000" w:themeColor="text1"/>
               </w:rPr>
-              <w:t>0</w:t>
-            </w:r>
-            <w:r>
-              <w:rPr>
-                <w:color w:val="000000" w:themeColor="text1"/>
-              </w:rPr>
-              <w:t>.</w:t>
-            </w:r>
-            <w:r>
-              <w:rPr>
-                <w:color w:val="000000" w:themeColor="text1"/>
-              </w:rPr>
-              <w:t>6</w:t>
+              <w:t>1.0</w:t>
             </w:r>
           </w:p>
         </w:tc>
@@ -1123,8 +1111,85 @@
               </w:rPr>
               <w:t>0.7</w:t>
             </w:r>
-            <w:bookmarkStart w:id="1" w:name="_GoBack"/>
-            <w:bookmarkEnd w:id="1"/>
+          </w:p>
+        </w:tc>
+      </w:tr>
+      <w:tr>
+        <w:tc>
+          <w:tcPr>
+            <w:tcW w:w="1534" w:type="pct"/>
+            <w:vAlign w:val="center"/>
+          </w:tcPr>
+          <w:p>
+            <w:pPr>
+              <w:rPr>
+                <w:color w:val="000000" w:themeColor="text1"/>
+              </w:rPr>
+            </w:pPr>
+            <w:r>
+              <w:rPr>
+                <w:color w:val="000000" w:themeColor="text1"/>
+              </w:rPr>
+              <w:t>Đào Minh Trung Thuận</w:t>
+            </w:r>
+          </w:p>
+        </w:tc>
+        <w:tc>
+          <w:tcPr>
+            <w:tcW w:w="820" w:type="pct"/>
+            <w:vAlign w:val="center"/>
+          </w:tcPr>
+          <w:p>
+            <w:pPr>
+              <w:jc w:val="right"/>
+              <w:rPr>
+                <w:color w:val="000000" w:themeColor="text1"/>
+              </w:rPr>
+            </w:pPr>
+            <w:r>
+              <w:rPr>
+                <w:color w:val="000000" w:themeColor="text1"/>
+              </w:rPr>
+              <w:t>30-09-2020</w:t>
+            </w:r>
+          </w:p>
+        </w:tc>
+        <w:tc>
+          <w:tcPr>
+            <w:tcW w:w="1848" w:type="pct"/>
+            <w:vAlign w:val="center"/>
+          </w:tcPr>
+          <w:p>
+            <w:pPr>
+              <w:rPr>
+                <w:color w:val="000000" w:themeColor="text1"/>
+              </w:rPr>
+            </w:pPr>
+            <w:r>
+              <w:rPr>
+                <w:color w:val="000000" w:themeColor="text1"/>
+              </w:rPr>
+              <w:t>Kiểm duyệt lần cuối</w:t>
+            </w:r>
+          </w:p>
+        </w:tc>
+        <w:tc>
+          <w:tcPr>
+            <w:tcW w:w="798" w:type="pct"/>
+            <w:vAlign w:val="center"/>
+          </w:tcPr>
+          <w:p>
+            <w:pPr>
+              <w:rPr>
+                <w:color w:val="000000" w:themeColor="text1"/>
+              </w:rPr>
+            </w:pPr>
+            <w:r>
+              <w:rPr>
+                <w:color w:val="000000" w:themeColor="text1"/>
+              </w:rPr>
+              <w:t>1.0</w:t>
+            </w:r>
           </w:p>
         </w:tc>
       </w:tr>
@@ -1886,7 +1951,7 @@
                 <w:noProof/>
                 <w:webHidden/>
               </w:rPr>
-              <w:t>8</w:t>
+              <w:t>9</w:t>
             </w:r>
             <w:r>
               <w:rPr>
@@ -1974,7 +2039,7 @@
                 <w:noProof/>
                 <w:webHidden/>
               </w:rPr>
-              <w:t>8</w:t>
+              <w:t>9</w:t>
             </w:r>
             <w:r>
               <w:rPr>
@@ -2238,7 +2303,7 @@
                 <w:noProof/>
                 <w:webHidden/>
               </w:rPr>
-              <w:t>9</w:t>
+              <w:t>10</w:t>
             </w:r>
             <w:r>
               <w:rPr>
@@ -2590,7 +2655,7 @@
                 <w:noProof/>
                 <w:webHidden/>
               </w:rPr>
-              <w:t>11</w:t>
+              <w:t>12</w:t>
             </w:r>
             <w:r>
               <w:rPr>
@@ -2854,7 +2919,7 @@
                 <w:noProof/>
                 <w:webHidden/>
               </w:rPr>
-              <w:t>13</w:t>
+              <w:t>14</w:t>
             </w:r>
             <w:r>
               <w:rPr>
@@ -3055,7 +3120,7 @@
       </w:sdtContent>
     </w:sdt>
     <w:p>
-      <w:bookmarkStart w:id="2" w:name="_Toc52092950"/>
+      <w:bookmarkStart w:id="1" w:name="_Toc52092950"/>
       <w:r>
         <w:br w:type="page"/>
       </w:r>
@@ -3064,13 +3129,13 @@
       <w:pPr>
         <w:pStyle w:val="Heading1"/>
       </w:pPr>
-      <w:bookmarkStart w:id="3" w:name="_Toc52096187"/>
+      <w:bookmarkStart w:id="2" w:name="_Toc52096187"/>
       <w:r>
         <w:lastRenderedPageBreak/>
         <w:t>TỔ CHỨC NHÓM PHÁT TRIỂN PHẦN MỀM</w:t>
       </w:r>
+      <w:bookmarkEnd w:id="1"/>
       <w:bookmarkEnd w:id="2"/>
-      <w:bookmarkEnd w:id="3"/>
     </w:p>
     <w:p>
       <w:pPr>
@@ -3447,8 +3512,8 @@
           <w:color w:val="000000" w:themeColor="text1"/>
         </w:rPr>
       </w:pPr>
-      <w:bookmarkStart w:id="4" w:name="_Toc52092951"/>
-      <w:bookmarkStart w:id="5" w:name="_Toc52096188"/>
+      <w:bookmarkStart w:id="3" w:name="_Toc52092951"/>
+      <w:bookmarkStart w:id="4" w:name="_Toc52096188"/>
       <w:r>
         <w:rPr>
           <w:caps w:val="0"/>
@@ -3456,8 +3521,53 @@
         </w:rPr>
         <w:t>QUẢN LÝ CHẤT LƯỢNG PHẦN MỀM</w:t>
       </w:r>
+      <w:bookmarkEnd w:id="3"/>
       <w:bookmarkEnd w:id="4"/>
+    </w:p>
+    <w:p>
+      <w:pPr>
+        <w:pStyle w:val="Heading2"/>
+        <w:rPr>
+          <w:color w:val="000000" w:themeColor="text1"/>
+        </w:rPr>
+      </w:pPr>
+      <w:bookmarkStart w:id="5" w:name="_Toc52092952"/>
+      <w:bookmarkStart w:id="6" w:name="_Toc52096189"/>
+      <w:r>
+        <w:rPr>
+          <w:caps w:val="0"/>
+          <w:color w:val="000000" w:themeColor="text1"/>
+        </w:rPr>
+        <w:t>TỔ CHỨC NHÓM QUẢN LÝ CHẤT LƯỢNG</w:t>
+      </w:r>
       <w:bookmarkEnd w:id="5"/>
+      <w:bookmarkEnd w:id="6"/>
+    </w:p>
+    <w:p>
+      <w:pPr>
+        <w:rPr>
+          <w:color w:val="000000" w:themeColor="text1"/>
+        </w:rPr>
+      </w:pPr>
+      <w:r>
+        <w:rPr>
+          <w:color w:val="000000" w:themeColor="text1"/>
+        </w:rPr>
+        <w:t>Trưởng nhóm có vai trò đảm bảo, kiểm duyệt mã nguồn phần mềm, phê duyệt các công việc đã hoàn thành của các thành viên trong nhóm. Đảm bảo, quản lý và chịu trách nhiệm chung các tài sản, môi trường, mã nguồn của dự án.</w:t>
+      </w:r>
+    </w:p>
+    <w:p>
+      <w:pPr>
+        <w:rPr>
+          <w:color w:val="000000" w:themeColor="text1"/>
+        </w:rPr>
+      </w:pPr>
+      <w:r>
+        <w:rPr>
+          <w:color w:val="000000" w:themeColor="text1"/>
+        </w:rPr>
+        <w:t>Tất cả thành viên chịu trách nhiệm quản lý, hoàn thành các công việc, tài sản, mã nguồn đã được phân công. Ngoài ra, đóng góp sửa lỗi chung cho mã nguồn dự án.</w:t>
+      </w:r>
     </w:p>
     <w:p>
       <w:pPr>
@@ -3466,53 +3576,8 @@
           <w:color w:val="000000" w:themeColor="text1"/>
         </w:rPr>
       </w:pPr>
-      <w:bookmarkStart w:id="6" w:name="_Toc52092952"/>
-      <w:bookmarkStart w:id="7" w:name="_Toc52096189"/>
-      <w:r>
-        <w:rPr>
-          <w:caps w:val="0"/>
-          <w:color w:val="000000" w:themeColor="text1"/>
-        </w:rPr>
-        <w:t>TỔ CHỨC NHÓM QUẢN LÝ CHẤT LƯỢNG</w:t>
-      </w:r>
-      <w:bookmarkEnd w:id="6"/>
-      <w:bookmarkEnd w:id="7"/>
-    </w:p>
-    <w:p>
-      <w:pPr>
-        <w:rPr>
-          <w:color w:val="000000" w:themeColor="text1"/>
-        </w:rPr>
-      </w:pPr>
-      <w:r>
-        <w:rPr>
-          <w:color w:val="000000" w:themeColor="text1"/>
-        </w:rPr>
-        <w:t>Trưởng nhóm có vai trò đảm bảo, kiểm duyệt mã nguồn phần mềm, phê duyệt các công việc đã hoàn thành của các thành viên trong nhóm. Đảm bảo, quản lý và chịu trách nhiệm chung các tài sản, môi trường, mã nguồn của dự án.</w:t>
-      </w:r>
-    </w:p>
-    <w:p>
-      <w:pPr>
-        <w:rPr>
-          <w:color w:val="000000" w:themeColor="text1"/>
-        </w:rPr>
-      </w:pPr>
-      <w:r>
-        <w:rPr>
-          <w:color w:val="000000" w:themeColor="text1"/>
-        </w:rPr>
-        <w:t>Tất cả thành viên chịu trách nhiệm quản lý, hoàn thành các công việc, tài sản, mã nguồn đã được phân công. Ngoài ra, đóng góp sửa lỗi chung cho mã nguồn dự án.</w:t>
-      </w:r>
-    </w:p>
-    <w:p>
-      <w:pPr>
-        <w:pStyle w:val="Heading2"/>
-        <w:rPr>
-          <w:color w:val="000000" w:themeColor="text1"/>
-        </w:rPr>
-      </w:pPr>
-      <w:bookmarkStart w:id="8" w:name="_Toc52092953"/>
-      <w:bookmarkStart w:id="9" w:name="_Toc52096190"/>
+      <w:bookmarkStart w:id="7" w:name="_Toc52092953"/>
+      <w:bookmarkStart w:id="8" w:name="_Toc52096190"/>
       <w:r>
         <w:rPr>
           <w:caps w:val="0"/>
@@ -3521,26 +3586,26 @@
         <w:lastRenderedPageBreak/>
         <w:t>CÁC THỦ TỤC, CHUẨN, QUY ĐỊNH VỀ CHẤT LƯỢNG</w:t>
       </w:r>
+      <w:bookmarkEnd w:id="7"/>
       <w:bookmarkEnd w:id="8"/>
+    </w:p>
+    <w:p>
+      <w:pPr>
+        <w:pStyle w:val="Heading3"/>
+        <w:rPr>
+          <w:color w:val="000000" w:themeColor="text1"/>
+        </w:rPr>
+      </w:pPr>
+      <w:bookmarkStart w:id="9" w:name="_Toc52092954"/>
+      <w:bookmarkStart w:id="10" w:name="_Toc52096191"/>
+      <w:r>
+        <w:rPr>
+          <w:color w:val="000000" w:themeColor="text1"/>
+        </w:rPr>
+        <w:t>Các chuẩn, quy ước về tài liệu</w:t>
+      </w:r>
       <w:bookmarkEnd w:id="9"/>
-    </w:p>
-    <w:p>
-      <w:pPr>
-        <w:pStyle w:val="Heading3"/>
-        <w:rPr>
-          <w:color w:val="000000" w:themeColor="text1"/>
-        </w:rPr>
-      </w:pPr>
-      <w:bookmarkStart w:id="10" w:name="_Toc52092954"/>
-      <w:bookmarkStart w:id="11" w:name="_Toc52096191"/>
-      <w:r>
-        <w:rPr>
-          <w:color w:val="000000" w:themeColor="text1"/>
-        </w:rPr>
-        <w:t>Các chuẩn, quy ước về tài liệu</w:t>
-      </w:r>
       <w:bookmarkEnd w:id="10"/>
-      <w:bookmarkEnd w:id="11"/>
     </w:p>
     <w:p>
       <w:pPr>
@@ -4082,16 +4147,16 @@
           <w:color w:val="000000" w:themeColor="text1"/>
         </w:rPr>
       </w:pPr>
-      <w:bookmarkStart w:id="12" w:name="_Toc52092955"/>
-      <w:bookmarkStart w:id="13" w:name="_Toc52096192"/>
+      <w:bookmarkStart w:id="11" w:name="_Toc52092955"/>
+      <w:bookmarkStart w:id="12" w:name="_Toc52096192"/>
       <w:r>
         <w:rPr>
           <w:color w:val="000000" w:themeColor="text1"/>
         </w:rPr>
         <w:t>Chuẩn thiết kế:</w:t>
       </w:r>
+      <w:bookmarkEnd w:id="11"/>
       <w:bookmarkEnd w:id="12"/>
-      <w:bookmarkEnd w:id="13"/>
     </w:p>
     <w:p>
       <w:pPr>
@@ -4155,16 +4220,16 @@
           <w:color w:val="000000" w:themeColor="text1"/>
         </w:rPr>
       </w:pPr>
-      <w:bookmarkStart w:id="14" w:name="_Toc52092956"/>
-      <w:bookmarkStart w:id="15" w:name="_Toc52096193"/>
+      <w:bookmarkStart w:id="13" w:name="_Toc52092956"/>
+      <w:bookmarkStart w:id="14" w:name="_Toc52096193"/>
       <w:r>
         <w:rPr>
           <w:color w:val="000000" w:themeColor="text1"/>
         </w:rPr>
         <w:t>Các chuẩn và quy ước trong lập trình</w:t>
       </w:r>
+      <w:bookmarkEnd w:id="13"/>
       <w:bookmarkEnd w:id="14"/>
-      <w:bookmarkEnd w:id="15"/>
     </w:p>
     <w:p>
       <w:pPr>
@@ -4399,7 +4464,21 @@
         <w:rPr>
           <w:color w:val="000000" w:themeColor="text1"/>
         </w:rPr>
-        <w:t>function doSomethings(param: Number) {</w:t>
+        <w:t>function </w:t>
+      </w:r>
+      <w:proofErr w:type="gramStart"/>
+      <w:r>
+        <w:rPr>
+          <w:color w:val="000000" w:themeColor="text1"/>
+        </w:rPr>
+        <w:t>doSomethings(</w:t>
+      </w:r>
+      <w:proofErr w:type="gramEnd"/>
+      <w:r>
+        <w:rPr>
+          <w:color w:val="000000" w:themeColor="text1"/>
+        </w:rPr>
+        <w:t>param: Number) {</w:t>
       </w:r>
     </w:p>
     <w:p>
@@ -4496,7 +4575,21 @@
         <w:rPr>
           <w:color w:val="000000" w:themeColor="text1"/>
         </w:rPr>
-        <w:t>function doSomething(string $var = null)</w:t>
+        <w:t>function </w:t>
+      </w:r>
+      <w:proofErr w:type="gramStart"/>
+      <w:r>
+        <w:rPr>
+          <w:color w:val="000000" w:themeColor="text1"/>
+        </w:rPr>
+        <w:t>doSomething(</w:t>
+      </w:r>
+      <w:proofErr w:type="gramEnd"/>
+      <w:r>
+        <w:rPr>
+          <w:color w:val="000000" w:themeColor="text1"/>
+        </w:rPr>
+        <w:t>string $var = null)</w:t>
       </w:r>
     </w:p>
     <w:p>
@@ -4639,11 +4732,19 @@
           <w:color w:val="000000" w:themeColor="text1"/>
         </w:rPr>
       </w:pPr>
-      <w:r>
-        <w:rPr>
-          <w:color w:val="000000" w:themeColor="text1"/>
-        </w:rPr>
-        <w:t>define('__ROOT__', __DIR__);</w:t>
+      <w:proofErr w:type="gramStart"/>
+      <w:r>
+        <w:rPr>
+          <w:color w:val="000000" w:themeColor="text1"/>
+        </w:rPr>
+        <w:t>define(</w:t>
+      </w:r>
+      <w:proofErr w:type="gramEnd"/>
+      <w:r>
+        <w:rPr>
+          <w:color w:val="000000" w:themeColor="text1"/>
+        </w:rPr>
+        <w:t>'__ROOT__', __DIR__);</w:t>
       </w:r>
     </w:p>
     <w:p>
@@ -4671,7 +4772,21 @@
         <w:rPr>
           <w:color w:val="000000" w:themeColor="text1"/>
         </w:rPr>
-        <w:t>DATABASE_DNS = 'mysql:host=localhost:3306;dbname=ctu_cp_shop'</w:t>
+        <w:t>DATABASE_DNS = '</w:t>
+      </w:r>
+      <w:proofErr w:type="gramStart"/>
+      <w:r>
+        <w:rPr>
+          <w:color w:val="000000" w:themeColor="text1"/>
+        </w:rPr>
+        <w:t>mysql:host</w:t>
+      </w:r>
+      <w:proofErr w:type="gramEnd"/>
+      <w:r>
+        <w:rPr>
+          <w:color w:val="000000" w:themeColor="text1"/>
+        </w:rPr>
+        <w:t>=localhost:3306;dbname=ctu_cp_shop'</w:t>
       </w:r>
     </w:p>
     <w:p>
@@ -5281,7 +5396,21 @@
         <w:rPr>
           <w:color w:val="000000" w:themeColor="text1"/>
         </w:rPr>
-        <w:t>  constructor(id: string) {</w:t>
+        <w:t>  </w:t>
+      </w:r>
+      <w:proofErr w:type="gramStart"/>
+      <w:r>
+        <w:rPr>
+          <w:color w:val="000000" w:themeColor="text1"/>
+        </w:rPr>
+        <w:t>constructor(</w:t>
+      </w:r>
+      <w:proofErr w:type="gramEnd"/>
+      <w:r>
+        <w:rPr>
+          <w:color w:val="000000" w:themeColor="text1"/>
+        </w:rPr>
+        <w:t>id: string) {</w:t>
       </w:r>
     </w:p>
     <w:p>
@@ -5395,7 +5524,21 @@
         <w:rPr>
           <w:color w:val="000000" w:themeColor="text1"/>
         </w:rPr>
-        <w:t>  public doSomethings(): number {</w:t>
+        <w:t>  public </w:t>
+      </w:r>
+      <w:proofErr w:type="gramStart"/>
+      <w:r>
+        <w:rPr>
+          <w:color w:val="000000" w:themeColor="text1"/>
+        </w:rPr>
+        <w:t>doSomethings(</w:t>
+      </w:r>
+      <w:proofErr w:type="gramEnd"/>
+      <w:r>
+        <w:rPr>
+          <w:color w:val="000000" w:themeColor="text1"/>
+        </w:rPr>
+        <w:t>): number {</w:t>
       </w:r>
     </w:p>
     <w:p>
@@ -5616,7 +5759,21 @@
           <w:color w:val="000000" w:themeColor="text1"/>
         </w:rPr>
         <w:lastRenderedPageBreak/>
-        <w:t>  public function __construct(string $name) {</w:t>
+        <w:t>  public function __</w:t>
+      </w:r>
+      <w:proofErr w:type="gramStart"/>
+      <w:r>
+        <w:rPr>
+          <w:color w:val="000000" w:themeColor="text1"/>
+        </w:rPr>
+        <w:t>construct(</w:t>
+      </w:r>
+      <w:proofErr w:type="gramEnd"/>
+      <w:r>
+        <w:rPr>
+          <w:color w:val="000000" w:themeColor="text1"/>
+        </w:rPr>
+        <w:t>string $name) {</w:t>
       </w:r>
     </w:p>
     <w:p>
@@ -5730,7 +5887,21 @@
         <w:rPr>
           <w:color w:val="000000" w:themeColor="text1"/>
         </w:rPr>
-        <w:t>  public function getName(): string {</w:t>
+        <w:t>  public function </w:t>
+      </w:r>
+      <w:proofErr w:type="gramStart"/>
+      <w:r>
+        <w:rPr>
+          <w:color w:val="000000" w:themeColor="text1"/>
+        </w:rPr>
+        <w:t>getName(</w:t>
+      </w:r>
+      <w:proofErr w:type="gramEnd"/>
+      <w:r>
+        <w:rPr>
+          <w:color w:val="000000" w:themeColor="text1"/>
+        </w:rPr>
+        <w:t>): string {</w:t>
       </w:r>
     </w:p>
     <w:p>
@@ -6056,8 +6227,8 @@
           <w:color w:val="000000" w:themeColor="text1"/>
         </w:rPr>
       </w:pPr>
-      <w:bookmarkStart w:id="16" w:name="_Toc52092957"/>
-      <w:bookmarkStart w:id="17" w:name="_Toc52096194"/>
+      <w:bookmarkStart w:id="15" w:name="_Toc52092957"/>
+      <w:bookmarkStart w:id="16" w:name="_Toc52096194"/>
       <w:r>
         <w:rPr>
           <w:caps w:val="0"/>
@@ -6066,26 +6237,26 @@
         <w:lastRenderedPageBreak/>
         <w:t>KIỂM SOÁT CHẤT LƯỢNG</w:t>
       </w:r>
+      <w:bookmarkEnd w:id="15"/>
       <w:bookmarkEnd w:id="16"/>
+    </w:p>
+    <w:p>
+      <w:pPr>
+        <w:pStyle w:val="Heading3"/>
+        <w:rPr>
+          <w:color w:val="000000" w:themeColor="text1"/>
+        </w:rPr>
+      </w:pPr>
+      <w:bookmarkStart w:id="17" w:name="_Toc52092958"/>
+      <w:bookmarkStart w:id="18" w:name="_Toc52096195"/>
+      <w:r>
+        <w:rPr>
+          <w:color w:val="000000" w:themeColor="text1"/>
+        </w:rPr>
+        <w:t>Kế hoạch phát triển</w:t>
+      </w:r>
       <w:bookmarkEnd w:id="17"/>
-    </w:p>
-    <w:p>
-      <w:pPr>
-        <w:pStyle w:val="Heading3"/>
-        <w:rPr>
-          <w:color w:val="000000" w:themeColor="text1"/>
-        </w:rPr>
-      </w:pPr>
-      <w:bookmarkStart w:id="18" w:name="_Toc52092958"/>
-      <w:bookmarkStart w:id="19" w:name="_Toc52096195"/>
-      <w:r>
-        <w:rPr>
-          <w:color w:val="000000" w:themeColor="text1"/>
-        </w:rPr>
-        <w:t>Kế hoạch phát triển</w:t>
-      </w:r>
       <w:bookmarkEnd w:id="18"/>
-      <w:bookmarkEnd w:id="19"/>
     </w:p>
     <w:p>
       <w:pPr>
@@ -6185,8 +6356,8 @@
           <w:color w:val="000000" w:themeColor="text1"/>
         </w:rPr>
       </w:pPr>
-      <w:bookmarkStart w:id="20" w:name="_Toc52092959"/>
-      <w:bookmarkStart w:id="21" w:name="_Toc52096196"/>
+      <w:bookmarkStart w:id="19" w:name="_Toc52092959"/>
+      <w:bookmarkStart w:id="20" w:name="_Toc52096196"/>
       <w:r>
         <w:rPr>
           <w:color w:val="000000" w:themeColor="text1"/>
@@ -6205,8 +6376,8 @@
         </w:rPr>
         <w:t xml:space="preserve"> yêu cầu</w:t>
       </w:r>
+      <w:bookmarkEnd w:id="19"/>
       <w:bookmarkEnd w:id="20"/>
-      <w:bookmarkEnd w:id="21"/>
     </w:p>
     <w:p>
       <w:pPr>
@@ -6306,16 +6477,16 @@
           <w:color w:val="000000" w:themeColor="text1"/>
         </w:rPr>
       </w:pPr>
-      <w:bookmarkStart w:id="22" w:name="_Toc52092960"/>
-      <w:bookmarkStart w:id="23" w:name="_Toc52096197"/>
+      <w:bookmarkStart w:id="21" w:name="_Toc52092960"/>
+      <w:bookmarkStart w:id="22" w:name="_Toc52096197"/>
       <w:r>
         <w:rPr>
           <w:color w:val="000000" w:themeColor="text1"/>
         </w:rPr>
         <w:t>Tài liệu thiết kế</w:t>
       </w:r>
+      <w:bookmarkEnd w:id="21"/>
       <w:bookmarkEnd w:id="22"/>
-      <w:bookmarkEnd w:id="23"/>
     </w:p>
     <w:p>
       <w:pPr>
@@ -6422,8 +6593,8 @@
           <w:color w:val="000000" w:themeColor="text1"/>
         </w:rPr>
       </w:pPr>
-      <w:bookmarkStart w:id="24" w:name="_Toc52092961"/>
-      <w:bookmarkStart w:id="25" w:name="_Toc52096198"/>
+      <w:bookmarkStart w:id="23" w:name="_Toc52092961"/>
+      <w:bookmarkStart w:id="24" w:name="_Toc52096198"/>
       <w:r>
         <w:rPr>
           <w:color w:val="000000" w:themeColor="text1"/>
@@ -6436,8 +6607,8 @@
         </w:rPr>
         <w:t>kiểm thử</w:t>
       </w:r>
+      <w:bookmarkEnd w:id="23"/>
       <w:bookmarkEnd w:id="24"/>
-      <w:bookmarkEnd w:id="25"/>
     </w:p>
     <w:p>
       <w:pPr>
@@ -6717,8 +6888,8 @@
           <w:color w:val="000000" w:themeColor="text1"/>
         </w:rPr>
       </w:pPr>
-      <w:bookmarkStart w:id="26" w:name="_Toc52092962"/>
-      <w:bookmarkStart w:id="27" w:name="_Toc52096199"/>
+      <w:bookmarkStart w:id="25" w:name="_Toc52092962"/>
+      <w:bookmarkStart w:id="26" w:name="_Toc52096199"/>
       <w:r>
         <w:rPr>
           <w:color w:val="000000" w:themeColor="text1"/>
@@ -6731,8 +6902,8 @@
         </w:rPr>
         <w:t>kiểm thử</w:t>
       </w:r>
+      <w:bookmarkEnd w:id="25"/>
       <w:bookmarkEnd w:id="26"/>
-      <w:bookmarkEnd w:id="27"/>
     </w:p>
     <w:p>
       <w:pPr>
@@ -6929,8 +7100,8 @@
           <w:color w:val="000000" w:themeColor="text1"/>
         </w:rPr>
       </w:pPr>
-      <w:bookmarkStart w:id="28" w:name="_Toc52092963"/>
-      <w:bookmarkStart w:id="29" w:name="_Toc52096200"/>
+      <w:bookmarkStart w:id="27" w:name="_Toc52092963"/>
+      <w:bookmarkStart w:id="28" w:name="_Toc52096200"/>
       <w:r>
         <w:rPr>
           <w:color w:val="000000" w:themeColor="text1"/>
@@ -6943,8 +7114,8 @@
         </w:rPr>
         <w:t>i dùng</w:t>
       </w:r>
+      <w:bookmarkEnd w:id="27"/>
       <w:bookmarkEnd w:id="28"/>
-      <w:bookmarkEnd w:id="29"/>
     </w:p>
     <w:p>
       <w:pPr>
@@ -7056,16 +7227,16 @@
           <w:color w:val="000000" w:themeColor="text1"/>
         </w:rPr>
       </w:pPr>
-      <w:bookmarkStart w:id="30" w:name="_Toc52092964"/>
-      <w:bookmarkStart w:id="31" w:name="_Toc52096201"/>
+      <w:bookmarkStart w:id="29" w:name="_Toc52092964"/>
+      <w:bookmarkStart w:id="30" w:name="_Toc52096201"/>
       <w:r>
         <w:rPr>
           <w:color w:val="000000" w:themeColor="text1"/>
         </w:rPr>
         <w:t>Tài liệu báo cáo</w:t>
       </w:r>
+      <w:bookmarkEnd w:id="29"/>
       <w:bookmarkEnd w:id="30"/>
-      <w:bookmarkEnd w:id="31"/>
     </w:p>
     <w:p>
       <w:pPr>
@@ -7215,8 +7386,8 @@
           <w:color w:val="000000" w:themeColor="text1"/>
         </w:rPr>
       </w:pPr>
-      <w:bookmarkStart w:id="32" w:name="_Toc52092965"/>
-      <w:bookmarkStart w:id="33" w:name="_Toc52096202"/>
+      <w:bookmarkStart w:id="31" w:name="_Toc52092965"/>
+      <w:bookmarkStart w:id="32" w:name="_Toc52096202"/>
       <w:r>
         <w:rPr>
           <w:caps w:val="0"/>
@@ -7224,8 +7395,8 @@
         </w:rPr>
         <w:t>QUẢN LÝ RỦI RO</w:t>
       </w:r>
+      <w:bookmarkEnd w:id="31"/>
       <w:bookmarkEnd w:id="32"/>
-      <w:bookmarkEnd w:id="33"/>
     </w:p>
     <w:tbl>
       <w:tblPr>
@@ -8083,8 +8254,8 @@
           <w:color w:val="000000" w:themeColor="text1"/>
         </w:rPr>
       </w:pPr>
-      <w:bookmarkStart w:id="34" w:name="_Toc52092966"/>
-      <w:bookmarkStart w:id="35" w:name="_Toc52096203"/>
+      <w:bookmarkStart w:id="33" w:name="_Toc52092966"/>
+      <w:bookmarkStart w:id="34" w:name="_Toc52096203"/>
       <w:r>
         <w:rPr>
           <w:caps w:val="0"/>
@@ -8092,28 +8263,28 @@
         </w:rPr>
         <w:t>QUẢN LÝ CẤU HÌNH</w:t>
       </w:r>
+      <w:bookmarkEnd w:id="33"/>
       <w:bookmarkEnd w:id="34"/>
+    </w:p>
+    <w:p>
+      <w:pPr>
+        <w:pStyle w:val="Heading2"/>
+        <w:rPr>
+          <w:caps w:val="0"/>
+          <w:color w:val="000000" w:themeColor="text1"/>
+        </w:rPr>
+      </w:pPr>
+      <w:bookmarkStart w:id="35" w:name="_Toc52092967"/>
+      <w:bookmarkStart w:id="36" w:name="_Toc52096204"/>
+      <w:r>
+        <w:rPr>
+          <w:caps w:val="0"/>
+          <w:color w:val="000000" w:themeColor="text1"/>
+        </w:rPr>
+        <w:t>TỔ CHỨC QUẢN LÝ CẤU HÌNH</w:t>
+      </w:r>
       <w:bookmarkEnd w:id="35"/>
-    </w:p>
-    <w:p>
-      <w:pPr>
-        <w:pStyle w:val="Heading2"/>
-        <w:rPr>
-          <w:caps w:val="0"/>
-          <w:color w:val="000000" w:themeColor="text1"/>
-        </w:rPr>
-      </w:pPr>
-      <w:bookmarkStart w:id="36" w:name="_Toc52092967"/>
-      <w:bookmarkStart w:id="37" w:name="_Toc52096204"/>
-      <w:r>
-        <w:rPr>
-          <w:caps w:val="0"/>
-          <w:color w:val="000000" w:themeColor="text1"/>
-        </w:rPr>
-        <w:t>TỔ CHỨC QUẢN LÝ CẤU HÌNH</w:t>
-      </w:r>
       <w:bookmarkEnd w:id="36"/>
-      <w:bookmarkEnd w:id="37"/>
     </w:p>
     <w:p>
       <w:pPr>
@@ -8162,8 +8333,8 @@
           <w:color w:val="000000" w:themeColor="text1"/>
         </w:rPr>
       </w:pPr>
-      <w:bookmarkStart w:id="38" w:name="_Toc52092968"/>
-      <w:bookmarkStart w:id="39" w:name="_Toc52096205"/>
+      <w:bookmarkStart w:id="37" w:name="_Toc52092968"/>
+      <w:bookmarkStart w:id="38" w:name="_Toc52096205"/>
       <w:r>
         <w:rPr>
           <w:caps w:val="0"/>
@@ -8171,8 +8342,8 @@
         </w:rPr>
         <w:t>NHẬN DẠNG CẤU HÌNH</w:t>
       </w:r>
+      <w:bookmarkEnd w:id="37"/>
       <w:bookmarkEnd w:id="38"/>
-      <w:bookmarkEnd w:id="39"/>
     </w:p>
     <w:p>
       <w:pPr>
@@ -8420,8 +8591,8 @@
           <w:color w:val="000000" w:themeColor="text1"/>
         </w:rPr>
       </w:pPr>
-      <w:bookmarkStart w:id="40" w:name="_Toc52092969"/>
-      <w:bookmarkStart w:id="41" w:name="_Toc52096206"/>
+      <w:bookmarkStart w:id="39" w:name="_Toc52092969"/>
+      <w:bookmarkStart w:id="40" w:name="_Toc52096206"/>
       <w:r>
         <w:rPr>
           <w:caps w:val="0"/>
@@ -8429,8 +8600,8 @@
         </w:rPr>
         <w:t>QUẢN LÝ PHÁT HÀNH VÀ PHÂN PHỐI</w:t>
       </w:r>
+      <w:bookmarkEnd w:id="39"/>
       <w:bookmarkEnd w:id="40"/>
-      <w:bookmarkEnd w:id="41"/>
     </w:p>
     <w:p>
       <w:pPr>
@@ -8472,11 +8643,19 @@
           <w:color w:val="000000" w:themeColor="text1"/>
         </w:rPr>
       </w:pPr>
-      <w:r>
-        <w:rPr>
-          <w:color w:val="000000" w:themeColor="text1"/>
-        </w:rPr>
-        <w:t>Major.Minor.[Build [.Revision]]</w:t>
+      <w:proofErr w:type="gramStart"/>
+      <w:r>
+        <w:rPr>
+          <w:color w:val="000000" w:themeColor="text1"/>
+        </w:rPr>
+        <w:t>Major.Minor.[</w:t>
+      </w:r>
+      <w:proofErr w:type="gramEnd"/>
+      <w:r>
+        <w:rPr>
+          <w:color w:val="000000" w:themeColor="text1"/>
+        </w:rPr>
+        <w:t>Build [.Revision]]</w:t>
       </w:r>
     </w:p>
     <w:p>
@@ -8757,8 +8936,8 @@
           <w:color w:val="000000" w:themeColor="text1"/>
         </w:rPr>
       </w:pPr>
-      <w:bookmarkStart w:id="42" w:name="_Toc52092970"/>
-      <w:bookmarkStart w:id="43" w:name="_Toc52096207"/>
+      <w:bookmarkStart w:id="41" w:name="_Toc52092970"/>
+      <w:bookmarkStart w:id="42" w:name="_Toc52096207"/>
       <w:r>
         <w:rPr>
           <w:caps w:val="0"/>
@@ -8766,8 +8945,8 @@
         </w:rPr>
         <w:t>TÀI NGUYÊN QUẢN LÝ CẤU HÌNH</w:t>
       </w:r>
+      <w:bookmarkEnd w:id="41"/>
       <w:bookmarkEnd w:id="42"/>
-      <w:bookmarkEnd w:id="43"/>
     </w:p>
     <w:p>
       <w:pPr>
@@ -8821,7 +9000,7 @@
 </file>
 
 <file path=word/endnotes.xml><?xml version="1.0" encoding="utf-8"?>
-<w:endnotes xmlns:wpc="http://schemas.microsoft.com/office/word/2010/wordprocessingCanvas" xmlns:cx="http://schemas.microsoft.com/office/drawing/2014/chartex" xmlns:mc="http://schemas.openxmlformats.org/markup-compatibility/2006" xmlns:o="urn:schemas-microsoft-com:office:office" xmlns:r="http://schemas.openxmlformats.org/officeDocument/2006/relationships" xmlns:m="http://schemas.openxmlformats.org/officeDocument/2006/math" xmlns:v="urn:schemas-microsoft-com:vml" xmlns:wp14="http://schemas.microsoft.com/office/word/2010/wordprocessingDrawing" xmlns:wp="http://schemas.openxmlformats.org/drawingml/2006/wordprocessingDrawing" xmlns:w10="urn:schemas-microsoft-com:office:word" xmlns:w="http://schemas.openxmlformats.org/wordprocessingml/2006/main" xmlns:w14="http://schemas.microsoft.com/office/word/2010/wordml" xmlns:w15="http://schemas.microsoft.com/office/word/2012/wordml" xmlns:w16se="http://schemas.microsoft.com/office/word/2015/wordml/symex" xmlns:wpg="http://schemas.microsoft.com/office/word/2010/wordprocessingGroup" xmlns:wpi="http://schemas.microsoft.com/office/word/2010/wordprocessingInk" xmlns:wne="http://schemas.microsoft.com/office/word/2006/wordml" xmlns:wps="http://schemas.microsoft.com/office/word/2010/wordprocessingShape" mc:Ignorable="w14 w15 w16se wp14">
+<w:endnotes xmlns:wpc="http://schemas.microsoft.com/office/word/2010/wordprocessingCanvas" xmlns:cx="http://schemas.microsoft.com/office/drawing/2014/chartex" xmlns:cx1="http://schemas.microsoft.com/office/drawing/2015/9/8/chartex" xmlns:cx2="http://schemas.microsoft.com/office/drawing/2015/10/21/chartex" xmlns:cx3="http://schemas.microsoft.com/office/drawing/2016/5/9/chartex" xmlns:cx4="http://schemas.microsoft.com/office/drawing/2016/5/10/chartex" xmlns:cx5="http://schemas.microsoft.com/office/drawing/2016/5/11/chartex" xmlns:cx6="http://schemas.microsoft.com/office/drawing/2016/5/12/chartex" xmlns:cx7="http://schemas.microsoft.com/office/drawing/2016/5/13/chartex" xmlns:cx8="http://schemas.microsoft.com/office/drawing/2016/5/14/chartex" xmlns:mc="http://schemas.openxmlformats.org/markup-compatibility/2006" xmlns:aink="http://schemas.microsoft.com/office/drawing/2016/ink" xmlns:am3d="http://schemas.microsoft.com/office/drawing/2017/model3d" xmlns:o="urn:schemas-microsoft-com:office:office" xmlns:r="http://schemas.openxmlformats.org/officeDocument/2006/relationships" xmlns:m="http://schemas.openxmlformats.org/officeDocument/2006/math" xmlns:v="urn:schemas-microsoft-com:vml" xmlns:wp14="http://schemas.microsoft.com/office/word/2010/wordprocessingDrawing" xmlns:wp="http://schemas.openxmlformats.org/drawingml/2006/wordprocessingDrawing" xmlns:w10="urn:schemas-microsoft-com:office:word" xmlns:w="http://schemas.openxmlformats.org/wordprocessingml/2006/main" xmlns:w14="http://schemas.microsoft.com/office/word/2010/wordml" xmlns:w15="http://schemas.microsoft.com/office/word/2012/wordml" xmlns:w16cex="http://schemas.microsoft.com/office/word/2018/wordml/cex" xmlns:w16cid="http://schemas.microsoft.com/office/word/2016/wordml/cid" xmlns:w16="http://schemas.microsoft.com/office/word/2018/wordml" xmlns:w16se="http://schemas.microsoft.com/office/word/2015/wordml/symex" xmlns:wpg="http://schemas.microsoft.com/office/word/2010/wordprocessingGroup" xmlns:wpi="http://schemas.microsoft.com/office/word/2010/wordprocessingInk" xmlns:wne="http://schemas.microsoft.com/office/word/2006/wordml" xmlns:wps="http://schemas.microsoft.com/office/word/2010/wordprocessingShape" mc:Ignorable="w14 w15 w16se w16cid w16 w16cex wp14">
   <w:endnote w:type="separator" w:id="-1">
     <w:p>
       <w:pPr>
@@ -8846,7 +9025,7 @@
 </file>
 
 <file path=word/footer1.xml><?xml version="1.0" encoding="utf-8"?>
-<w:ftr xmlns:wpc="http://schemas.microsoft.com/office/word/2010/wordprocessingCanvas" xmlns:cx="http://schemas.microsoft.com/office/drawing/2014/chartex" xmlns:mc="http://schemas.openxmlformats.org/markup-compatibility/2006" xmlns:o="urn:schemas-microsoft-com:office:office" xmlns:r="http://schemas.openxmlformats.org/officeDocument/2006/relationships" xmlns:m="http://schemas.openxmlformats.org/officeDocument/2006/math" xmlns:v="urn:schemas-microsoft-com:vml" xmlns:wp14="http://schemas.microsoft.com/office/word/2010/wordprocessingDrawing" xmlns:wp="http://schemas.openxmlformats.org/drawingml/2006/wordprocessingDrawing" xmlns:w10="urn:schemas-microsoft-com:office:word" xmlns:w="http://schemas.openxmlformats.org/wordprocessingml/2006/main" xmlns:w14="http://schemas.microsoft.com/office/word/2010/wordml" xmlns:w15="http://schemas.microsoft.com/office/word/2012/wordml" xmlns:w16se="http://schemas.microsoft.com/office/word/2015/wordml/symex" xmlns:wpg="http://schemas.microsoft.com/office/word/2010/wordprocessingGroup" xmlns:wpi="http://schemas.microsoft.com/office/word/2010/wordprocessingInk" xmlns:wne="http://schemas.microsoft.com/office/word/2006/wordml" xmlns:wps="http://schemas.microsoft.com/office/word/2010/wordprocessingShape" mc:Ignorable="w14 w15 w16se wp14">
+<w:ftr xmlns:wpc="http://schemas.microsoft.com/office/word/2010/wordprocessingCanvas" xmlns:cx="http://schemas.microsoft.com/office/drawing/2014/chartex" xmlns:cx1="http://schemas.microsoft.com/office/drawing/2015/9/8/chartex" xmlns:cx2="http://schemas.microsoft.com/office/drawing/2015/10/21/chartex" xmlns:cx3="http://schemas.microsoft.com/office/drawing/2016/5/9/chartex" xmlns:cx4="http://schemas.microsoft.com/office/drawing/2016/5/10/chartex" xmlns:cx5="http://schemas.microsoft.com/office/drawing/2016/5/11/chartex" xmlns:cx6="http://schemas.microsoft.com/office/drawing/2016/5/12/chartex" xmlns:cx7="http://schemas.microsoft.com/office/drawing/2016/5/13/chartex" xmlns:cx8="http://schemas.microsoft.com/office/drawing/2016/5/14/chartex" xmlns:mc="http://schemas.openxmlformats.org/markup-compatibility/2006" xmlns:aink="http://schemas.microsoft.com/office/drawing/2016/ink" xmlns:am3d="http://schemas.microsoft.com/office/drawing/2017/model3d" xmlns:o="urn:schemas-microsoft-com:office:office" xmlns:r="http://schemas.openxmlformats.org/officeDocument/2006/relationships" xmlns:m="http://schemas.openxmlformats.org/officeDocument/2006/math" xmlns:v="urn:schemas-microsoft-com:vml" xmlns:wp14="http://schemas.microsoft.com/office/word/2010/wordprocessingDrawing" xmlns:wp="http://schemas.openxmlformats.org/drawingml/2006/wordprocessingDrawing" xmlns:w10="urn:schemas-microsoft-com:office:word" xmlns:w="http://schemas.openxmlformats.org/wordprocessingml/2006/main" xmlns:w14="http://schemas.microsoft.com/office/word/2010/wordml" xmlns:w15="http://schemas.microsoft.com/office/word/2012/wordml" xmlns:w16cex="http://schemas.microsoft.com/office/word/2018/wordml/cex" xmlns:w16cid="http://schemas.microsoft.com/office/word/2016/wordml/cid" xmlns:w16="http://schemas.microsoft.com/office/word/2018/wordml" xmlns:w16se="http://schemas.microsoft.com/office/word/2015/wordml/symex" xmlns:wpg="http://schemas.microsoft.com/office/word/2010/wordprocessingGroup" xmlns:wpi="http://schemas.microsoft.com/office/word/2010/wordprocessingInk" xmlns:wne="http://schemas.microsoft.com/office/word/2006/wordml" xmlns:wps="http://schemas.microsoft.com/office/word/2010/wordprocessingShape" mc:Ignorable="w14 w15 w16se w16cid w16 w16cex wp14">
   <w:p>
     <w:pPr>
       <w:pStyle w:val="Footer"/>
@@ -8856,7 +9035,7 @@
 </file>
 
 <file path=word/footer2.xml><?xml version="1.0" encoding="utf-8"?>
-<w:ftr xmlns:wpc="http://schemas.microsoft.com/office/word/2010/wordprocessingCanvas" xmlns:cx="http://schemas.microsoft.com/office/drawing/2014/chartex" xmlns:mc="http://schemas.openxmlformats.org/markup-compatibility/2006" xmlns:o="urn:schemas-microsoft-com:office:office" xmlns:r="http://schemas.openxmlformats.org/officeDocument/2006/relationships" xmlns:m="http://schemas.openxmlformats.org/officeDocument/2006/math" xmlns:v="urn:schemas-microsoft-com:vml" xmlns:wp14="http://schemas.microsoft.com/office/word/2010/wordprocessingDrawing" xmlns:wp="http://schemas.openxmlformats.org/drawingml/2006/wordprocessingDrawing" xmlns:w10="urn:schemas-microsoft-com:office:word" xmlns:w="http://schemas.openxmlformats.org/wordprocessingml/2006/main" xmlns:w14="http://schemas.microsoft.com/office/word/2010/wordml" xmlns:w15="http://schemas.microsoft.com/office/word/2012/wordml" xmlns:w16se="http://schemas.microsoft.com/office/word/2015/wordml/symex" xmlns:wpg="http://schemas.microsoft.com/office/word/2010/wordprocessingGroup" xmlns:wpi="http://schemas.microsoft.com/office/word/2010/wordprocessingInk" xmlns:wne="http://schemas.microsoft.com/office/word/2006/wordml" xmlns:wps="http://schemas.microsoft.com/office/word/2010/wordprocessingShape" mc:Ignorable="w14 w15 w16se wp14">
+<w:ftr xmlns:wpc="http://schemas.microsoft.com/office/word/2010/wordprocessingCanvas" xmlns:cx="http://schemas.microsoft.com/office/drawing/2014/chartex" xmlns:cx1="http://schemas.microsoft.com/office/drawing/2015/9/8/chartex" xmlns:cx2="http://schemas.microsoft.com/office/drawing/2015/10/21/chartex" xmlns:cx3="http://schemas.microsoft.com/office/drawing/2016/5/9/chartex" xmlns:cx4="http://schemas.microsoft.com/office/drawing/2016/5/10/chartex" xmlns:cx5="http://schemas.microsoft.com/office/drawing/2016/5/11/chartex" xmlns:cx6="http://schemas.microsoft.com/office/drawing/2016/5/12/chartex" xmlns:cx7="http://schemas.microsoft.com/office/drawing/2016/5/13/chartex" xmlns:cx8="http://schemas.microsoft.com/office/drawing/2016/5/14/chartex" xmlns:mc="http://schemas.openxmlformats.org/markup-compatibility/2006" xmlns:aink="http://schemas.microsoft.com/office/drawing/2016/ink" xmlns:am3d="http://schemas.microsoft.com/office/drawing/2017/model3d" xmlns:o="urn:schemas-microsoft-com:office:office" xmlns:r="http://schemas.openxmlformats.org/officeDocument/2006/relationships" xmlns:m="http://schemas.openxmlformats.org/officeDocument/2006/math" xmlns:v="urn:schemas-microsoft-com:vml" xmlns:wp14="http://schemas.microsoft.com/office/word/2010/wordprocessingDrawing" xmlns:wp="http://schemas.openxmlformats.org/drawingml/2006/wordprocessingDrawing" xmlns:w10="urn:schemas-microsoft-com:office:word" xmlns:w="http://schemas.openxmlformats.org/wordprocessingml/2006/main" xmlns:w14="http://schemas.microsoft.com/office/word/2010/wordml" xmlns:w15="http://schemas.microsoft.com/office/word/2012/wordml" xmlns:w16cex="http://schemas.microsoft.com/office/word/2018/wordml/cex" xmlns:w16cid="http://schemas.microsoft.com/office/word/2016/wordml/cid" xmlns:w16="http://schemas.microsoft.com/office/word/2018/wordml" xmlns:w16se="http://schemas.microsoft.com/office/word/2015/wordml/symex" xmlns:wpg="http://schemas.microsoft.com/office/word/2010/wordprocessingGroup" xmlns:wpi="http://schemas.microsoft.com/office/word/2010/wordprocessingInk" xmlns:wne="http://schemas.microsoft.com/office/word/2006/wordml" xmlns:wps="http://schemas.microsoft.com/office/word/2010/wordprocessingShape" mc:Ignorable="w14 w15 w16se w16cid w16 w16cex wp14">
   <w:p>
     <w:pPr>
       <w:pStyle w:val="Footer"/>
@@ -8866,7 +9045,7 @@
 </file>
 
 <file path=word/footer3.xml><?xml version="1.0" encoding="utf-8"?>
-<w:ftr xmlns:wpc="http://schemas.microsoft.com/office/word/2010/wordprocessingCanvas" xmlns:cx="http://schemas.microsoft.com/office/drawing/2014/chartex" xmlns:mc="http://schemas.openxmlformats.org/markup-compatibility/2006" xmlns:o="urn:schemas-microsoft-com:office:office" xmlns:r="http://schemas.openxmlformats.org/officeDocument/2006/relationships" xmlns:m="http://schemas.openxmlformats.org/officeDocument/2006/math" xmlns:v="urn:schemas-microsoft-com:vml" xmlns:wp14="http://schemas.microsoft.com/office/word/2010/wordprocessingDrawing" xmlns:wp="http://schemas.openxmlformats.org/drawingml/2006/wordprocessingDrawing" xmlns:w10="urn:schemas-microsoft-com:office:word" xmlns:w="http://schemas.openxmlformats.org/wordprocessingml/2006/main" xmlns:w14="http://schemas.microsoft.com/office/word/2010/wordml" xmlns:w15="http://schemas.microsoft.com/office/word/2012/wordml" xmlns:w16se="http://schemas.microsoft.com/office/word/2015/wordml/symex" xmlns:wpg="http://schemas.microsoft.com/office/word/2010/wordprocessingGroup" xmlns:wpi="http://schemas.microsoft.com/office/word/2010/wordprocessingInk" xmlns:wne="http://schemas.microsoft.com/office/word/2006/wordml" xmlns:wps="http://schemas.microsoft.com/office/word/2010/wordprocessingShape" mc:Ignorable="w14 w15 w16se wp14">
+<w:ftr xmlns:wpc="http://schemas.microsoft.com/office/word/2010/wordprocessingCanvas" xmlns:cx="http://schemas.microsoft.com/office/drawing/2014/chartex" xmlns:cx1="http://schemas.microsoft.com/office/drawing/2015/9/8/chartex" xmlns:cx2="http://schemas.microsoft.com/office/drawing/2015/10/21/chartex" xmlns:cx3="http://schemas.microsoft.com/office/drawing/2016/5/9/chartex" xmlns:cx4="http://schemas.microsoft.com/office/drawing/2016/5/10/chartex" xmlns:cx5="http://schemas.microsoft.com/office/drawing/2016/5/11/chartex" xmlns:cx6="http://schemas.microsoft.com/office/drawing/2016/5/12/chartex" xmlns:cx7="http://schemas.microsoft.com/office/drawing/2016/5/13/chartex" xmlns:cx8="http://schemas.microsoft.com/office/drawing/2016/5/14/chartex" xmlns:mc="http://schemas.openxmlformats.org/markup-compatibility/2006" xmlns:aink="http://schemas.microsoft.com/office/drawing/2016/ink" xmlns:am3d="http://schemas.microsoft.com/office/drawing/2017/model3d" xmlns:o="urn:schemas-microsoft-com:office:office" xmlns:r="http://schemas.openxmlformats.org/officeDocument/2006/relationships" xmlns:m="http://schemas.openxmlformats.org/officeDocument/2006/math" xmlns:v="urn:schemas-microsoft-com:vml" xmlns:wp14="http://schemas.microsoft.com/office/word/2010/wordprocessingDrawing" xmlns:wp="http://schemas.openxmlformats.org/drawingml/2006/wordprocessingDrawing" xmlns:w10="urn:schemas-microsoft-com:office:word" xmlns:w="http://schemas.openxmlformats.org/wordprocessingml/2006/main" xmlns:w14="http://schemas.microsoft.com/office/word/2010/wordml" xmlns:w15="http://schemas.microsoft.com/office/word/2012/wordml" xmlns:w16cex="http://schemas.microsoft.com/office/word/2018/wordml/cex" xmlns:w16cid="http://schemas.microsoft.com/office/word/2016/wordml/cid" xmlns:w16="http://schemas.microsoft.com/office/word/2018/wordml" xmlns:w16se="http://schemas.microsoft.com/office/word/2015/wordml/symex" xmlns:wpg="http://schemas.microsoft.com/office/word/2010/wordprocessingGroup" xmlns:wpi="http://schemas.microsoft.com/office/word/2010/wordprocessingInk" xmlns:wne="http://schemas.microsoft.com/office/word/2006/wordml" xmlns:wps="http://schemas.microsoft.com/office/word/2010/wordprocessingShape" mc:Ignorable="w14 w15 w16se w16cid w16 w16cex wp14">
   <w:p>
     <w:pPr>
       <w:pStyle w:val="Footer"/>
@@ -8876,7 +9055,7 @@
 </file>
 
 <file path=word/footer4.xml><?xml version="1.0" encoding="utf-8"?>
-<w:ftr xmlns:wpc="http://schemas.microsoft.com/office/word/2010/wordprocessingCanvas" xmlns:cx="http://schemas.microsoft.com/office/drawing/2014/chartex" xmlns:mc="http://schemas.openxmlformats.org/markup-compatibility/2006" xmlns:o="urn:schemas-microsoft-com:office:office" xmlns:r="http://schemas.openxmlformats.org/officeDocument/2006/relationships" xmlns:m="http://schemas.openxmlformats.org/officeDocument/2006/math" xmlns:v="urn:schemas-microsoft-com:vml" xmlns:wp14="http://schemas.microsoft.com/office/word/2010/wordprocessingDrawing" xmlns:wp="http://schemas.openxmlformats.org/drawingml/2006/wordprocessingDrawing" xmlns:w10="urn:schemas-microsoft-com:office:word" xmlns:w="http://schemas.openxmlformats.org/wordprocessingml/2006/main" xmlns:w14="http://schemas.microsoft.com/office/word/2010/wordml" xmlns:w15="http://schemas.microsoft.com/office/word/2012/wordml" xmlns:w16se="http://schemas.microsoft.com/office/word/2015/wordml/symex" xmlns:wpg="http://schemas.microsoft.com/office/word/2010/wordprocessingGroup" xmlns:wpi="http://schemas.microsoft.com/office/word/2010/wordprocessingInk" xmlns:wne="http://schemas.microsoft.com/office/word/2006/wordml" xmlns:wps="http://schemas.microsoft.com/office/word/2010/wordprocessingShape" mc:Ignorable="w14 w15 w16se wp14">
+<w:ftr xmlns:wpc="http://schemas.microsoft.com/office/word/2010/wordprocessingCanvas" xmlns:cx="http://schemas.microsoft.com/office/drawing/2014/chartex" xmlns:cx1="http://schemas.microsoft.com/office/drawing/2015/9/8/chartex" xmlns:cx2="http://schemas.microsoft.com/office/drawing/2015/10/21/chartex" xmlns:cx3="http://schemas.microsoft.com/office/drawing/2016/5/9/chartex" xmlns:cx4="http://schemas.microsoft.com/office/drawing/2016/5/10/chartex" xmlns:cx5="http://schemas.microsoft.com/office/drawing/2016/5/11/chartex" xmlns:cx6="http://schemas.microsoft.com/office/drawing/2016/5/12/chartex" xmlns:cx7="http://schemas.microsoft.com/office/drawing/2016/5/13/chartex" xmlns:cx8="http://schemas.microsoft.com/office/drawing/2016/5/14/chartex" xmlns:mc="http://schemas.openxmlformats.org/markup-compatibility/2006" xmlns:aink="http://schemas.microsoft.com/office/drawing/2016/ink" xmlns:am3d="http://schemas.microsoft.com/office/drawing/2017/model3d" xmlns:o="urn:schemas-microsoft-com:office:office" xmlns:r="http://schemas.openxmlformats.org/officeDocument/2006/relationships" xmlns:m="http://schemas.openxmlformats.org/officeDocument/2006/math" xmlns:v="urn:schemas-microsoft-com:vml" xmlns:wp14="http://schemas.microsoft.com/office/word/2010/wordprocessingDrawing" xmlns:wp="http://schemas.openxmlformats.org/drawingml/2006/wordprocessingDrawing" xmlns:w10="urn:schemas-microsoft-com:office:word" xmlns:w="http://schemas.openxmlformats.org/wordprocessingml/2006/main" xmlns:w14="http://schemas.microsoft.com/office/word/2010/wordml" xmlns:w15="http://schemas.microsoft.com/office/word/2012/wordml" xmlns:w16cex="http://schemas.microsoft.com/office/word/2018/wordml/cex" xmlns:w16cid="http://schemas.microsoft.com/office/word/2016/wordml/cid" xmlns:w16="http://schemas.microsoft.com/office/word/2018/wordml" xmlns:w16se="http://schemas.microsoft.com/office/word/2015/wordml/symex" xmlns:wpg="http://schemas.microsoft.com/office/word/2010/wordprocessingGroup" xmlns:wpi="http://schemas.microsoft.com/office/word/2010/wordprocessingInk" xmlns:wne="http://schemas.microsoft.com/office/word/2006/wordml" xmlns:wps="http://schemas.microsoft.com/office/word/2010/wordprocessingShape" mc:Ignorable="w14 w15 w16se w16cid w16 w16cex wp14">
   <w:tbl>
     <w:tblPr>
       <w:tblStyle w:val="TableGrid"/>
@@ -9125,7 +9304,7 @@
 </file>
 
 <file path=word/footnotes.xml><?xml version="1.0" encoding="utf-8"?>
-<w:footnotes xmlns:wpc="http://schemas.microsoft.com/office/word/2010/wordprocessingCanvas" xmlns:cx="http://schemas.microsoft.com/office/drawing/2014/chartex" xmlns:mc="http://schemas.openxmlformats.org/markup-compatibility/2006" xmlns:o="urn:schemas-microsoft-com:office:office" xmlns:r="http://schemas.openxmlformats.org/officeDocument/2006/relationships" xmlns:m="http://schemas.openxmlformats.org/officeDocument/2006/math" xmlns:v="urn:schemas-microsoft-com:vml" xmlns:wp14="http://schemas.microsoft.com/office/word/2010/wordprocessingDrawing" xmlns:wp="http://schemas.openxmlformats.org/drawingml/2006/wordprocessingDrawing" xmlns:w10="urn:schemas-microsoft-com:office:word" xmlns:w="http://schemas.openxmlformats.org/wordprocessingml/2006/main" xmlns:w14="http://schemas.microsoft.com/office/word/2010/wordml" xmlns:w15="http://schemas.microsoft.com/office/word/2012/wordml" xmlns:w16se="http://schemas.microsoft.com/office/word/2015/wordml/symex" xmlns:wpg="http://schemas.microsoft.com/office/word/2010/wordprocessingGroup" xmlns:wpi="http://schemas.microsoft.com/office/word/2010/wordprocessingInk" xmlns:wne="http://schemas.microsoft.com/office/word/2006/wordml" xmlns:wps="http://schemas.microsoft.com/office/word/2010/wordprocessingShape" mc:Ignorable="w14 w15 w16se wp14">
+<w:footnotes xmlns:wpc="http://schemas.microsoft.com/office/word/2010/wordprocessingCanvas" xmlns:cx="http://schemas.microsoft.com/office/drawing/2014/chartex" xmlns:cx1="http://schemas.microsoft.com/office/drawing/2015/9/8/chartex" xmlns:cx2="http://schemas.microsoft.com/office/drawing/2015/10/21/chartex" xmlns:cx3="http://schemas.microsoft.com/office/drawing/2016/5/9/chartex" xmlns:cx4="http://schemas.microsoft.com/office/drawing/2016/5/10/chartex" xmlns:cx5="http://schemas.microsoft.com/office/drawing/2016/5/11/chartex" xmlns:cx6="http://schemas.microsoft.com/office/drawing/2016/5/12/chartex" xmlns:cx7="http://schemas.microsoft.com/office/drawing/2016/5/13/chartex" xmlns:cx8="http://schemas.microsoft.com/office/drawing/2016/5/14/chartex" xmlns:mc="http://schemas.openxmlformats.org/markup-compatibility/2006" xmlns:aink="http://schemas.microsoft.com/office/drawing/2016/ink" xmlns:am3d="http://schemas.microsoft.com/office/drawing/2017/model3d" xmlns:o="urn:schemas-microsoft-com:office:office" xmlns:r="http://schemas.openxmlformats.org/officeDocument/2006/relationships" xmlns:m="http://schemas.openxmlformats.org/officeDocument/2006/math" xmlns:v="urn:schemas-microsoft-com:vml" xmlns:wp14="http://schemas.microsoft.com/office/word/2010/wordprocessingDrawing" xmlns:wp="http://schemas.openxmlformats.org/drawingml/2006/wordprocessingDrawing" xmlns:w10="urn:schemas-microsoft-com:office:word" xmlns:w="http://schemas.openxmlformats.org/wordprocessingml/2006/main" xmlns:w14="http://schemas.microsoft.com/office/word/2010/wordml" xmlns:w15="http://schemas.microsoft.com/office/word/2012/wordml" xmlns:w16cex="http://schemas.microsoft.com/office/word/2018/wordml/cex" xmlns:w16cid="http://schemas.microsoft.com/office/word/2016/wordml/cid" xmlns:w16="http://schemas.microsoft.com/office/word/2018/wordml" xmlns:w16se="http://schemas.microsoft.com/office/word/2015/wordml/symex" xmlns:wpg="http://schemas.microsoft.com/office/word/2010/wordprocessingGroup" xmlns:wpi="http://schemas.microsoft.com/office/word/2010/wordprocessingInk" xmlns:wne="http://schemas.microsoft.com/office/word/2006/wordml" xmlns:wps="http://schemas.microsoft.com/office/word/2010/wordprocessingShape" mc:Ignorable="w14 w15 w16se w16cid w16 w16cex wp14">
   <w:footnote w:type="separator" w:id="-1">
     <w:p>
       <w:pPr>
@@ -9150,7 +9329,7 @@
 </file>
 
 <file path=word/header1.xml><?xml version="1.0" encoding="utf-8"?>
-<w:hdr xmlns:wpc="http://schemas.microsoft.com/office/word/2010/wordprocessingCanvas" xmlns:cx="http://schemas.microsoft.com/office/drawing/2014/chartex" xmlns:mc="http://schemas.openxmlformats.org/markup-compatibility/2006" xmlns:o="urn:schemas-microsoft-com:office:office" xmlns:r="http://schemas.openxmlformats.org/officeDocument/2006/relationships" xmlns:m="http://schemas.openxmlformats.org/officeDocument/2006/math" xmlns:v="urn:schemas-microsoft-com:vml" xmlns:wp14="http://schemas.microsoft.com/office/word/2010/wordprocessingDrawing" xmlns:wp="http://schemas.openxmlformats.org/drawingml/2006/wordprocessingDrawing" xmlns:w10="urn:schemas-microsoft-com:office:word" xmlns:w="http://schemas.openxmlformats.org/wordprocessingml/2006/main" xmlns:w14="http://schemas.microsoft.com/office/word/2010/wordml" xmlns:w15="http://schemas.microsoft.com/office/word/2012/wordml" xmlns:w16se="http://schemas.microsoft.com/office/word/2015/wordml/symex" xmlns:wpg="http://schemas.microsoft.com/office/word/2010/wordprocessingGroup" xmlns:wpi="http://schemas.microsoft.com/office/word/2010/wordprocessingInk" xmlns:wne="http://schemas.microsoft.com/office/word/2006/wordml" xmlns:wps="http://schemas.microsoft.com/office/word/2010/wordprocessingShape" mc:Ignorable="w14 w15 w16se wp14">
+<w:hdr xmlns:wpc="http://schemas.microsoft.com/office/word/2010/wordprocessingCanvas" xmlns:cx="http://schemas.microsoft.com/office/drawing/2014/chartex" xmlns:cx1="http://schemas.microsoft.com/office/drawing/2015/9/8/chartex" xmlns:cx2="http://schemas.microsoft.com/office/drawing/2015/10/21/chartex" xmlns:cx3="http://schemas.microsoft.com/office/drawing/2016/5/9/chartex" xmlns:cx4="http://schemas.microsoft.com/office/drawing/2016/5/10/chartex" xmlns:cx5="http://schemas.microsoft.com/office/drawing/2016/5/11/chartex" xmlns:cx6="http://schemas.microsoft.com/office/drawing/2016/5/12/chartex" xmlns:cx7="http://schemas.microsoft.com/office/drawing/2016/5/13/chartex" xmlns:cx8="http://schemas.microsoft.com/office/drawing/2016/5/14/chartex" xmlns:mc="http://schemas.openxmlformats.org/markup-compatibility/2006" xmlns:aink="http://schemas.microsoft.com/office/drawing/2016/ink" xmlns:am3d="http://schemas.microsoft.com/office/drawing/2017/model3d" xmlns:o="urn:schemas-microsoft-com:office:office" xmlns:r="http://schemas.openxmlformats.org/officeDocument/2006/relationships" xmlns:m="http://schemas.openxmlformats.org/officeDocument/2006/math" xmlns:v="urn:schemas-microsoft-com:vml" xmlns:wp14="http://schemas.microsoft.com/office/word/2010/wordprocessingDrawing" xmlns:wp="http://schemas.openxmlformats.org/drawingml/2006/wordprocessingDrawing" xmlns:w10="urn:schemas-microsoft-com:office:word" xmlns:w="http://schemas.openxmlformats.org/wordprocessingml/2006/main" xmlns:w14="http://schemas.microsoft.com/office/word/2010/wordml" xmlns:w15="http://schemas.microsoft.com/office/word/2012/wordml" xmlns:w16cex="http://schemas.microsoft.com/office/word/2018/wordml/cex" xmlns:w16cid="http://schemas.microsoft.com/office/word/2016/wordml/cid" xmlns:w16="http://schemas.microsoft.com/office/word/2018/wordml" xmlns:w16se="http://schemas.microsoft.com/office/word/2015/wordml/symex" xmlns:wpg="http://schemas.microsoft.com/office/word/2010/wordprocessingGroup" xmlns:wpi="http://schemas.microsoft.com/office/word/2010/wordprocessingInk" xmlns:wne="http://schemas.microsoft.com/office/word/2006/wordml" xmlns:wps="http://schemas.microsoft.com/office/word/2010/wordprocessingShape" mc:Ignorable="w14 w15 w16se w16cid w16 w16cex wp14">
   <w:p>
     <w:pPr>
       <w:pStyle w:val="Header"/>
@@ -9160,7 +9339,7 @@
 </file>
 
 <file path=word/header2.xml><?xml version="1.0" encoding="utf-8"?>
-<w:hdr xmlns:wpc="http://schemas.microsoft.com/office/word/2010/wordprocessingCanvas" xmlns:cx="http://schemas.microsoft.com/office/drawing/2014/chartex" xmlns:mc="http://schemas.openxmlformats.org/markup-compatibility/2006" xmlns:o="urn:schemas-microsoft-com:office:office" xmlns:r="http://schemas.openxmlformats.org/officeDocument/2006/relationships" xmlns:m="http://schemas.openxmlformats.org/officeDocument/2006/math" xmlns:v="urn:schemas-microsoft-com:vml" xmlns:wp14="http://schemas.microsoft.com/office/word/2010/wordprocessingDrawing" xmlns:wp="http://schemas.openxmlformats.org/drawingml/2006/wordprocessingDrawing" xmlns:w10="urn:schemas-microsoft-com:office:word" xmlns:w="http://schemas.openxmlformats.org/wordprocessingml/2006/main" xmlns:w14="http://schemas.microsoft.com/office/word/2010/wordml" xmlns:w15="http://schemas.microsoft.com/office/word/2012/wordml" xmlns:w16se="http://schemas.microsoft.com/office/word/2015/wordml/symex" xmlns:wpg="http://schemas.microsoft.com/office/word/2010/wordprocessingGroup" xmlns:wpi="http://schemas.microsoft.com/office/word/2010/wordprocessingInk" xmlns:wne="http://schemas.microsoft.com/office/word/2006/wordml" xmlns:wps="http://schemas.microsoft.com/office/word/2010/wordprocessingShape" mc:Ignorable="w14 w15 w16se wp14">
+<w:hdr xmlns:wpc="http://schemas.microsoft.com/office/word/2010/wordprocessingCanvas" xmlns:cx="http://schemas.microsoft.com/office/drawing/2014/chartex" xmlns:cx1="http://schemas.microsoft.com/office/drawing/2015/9/8/chartex" xmlns:cx2="http://schemas.microsoft.com/office/drawing/2015/10/21/chartex" xmlns:cx3="http://schemas.microsoft.com/office/drawing/2016/5/9/chartex" xmlns:cx4="http://schemas.microsoft.com/office/drawing/2016/5/10/chartex" xmlns:cx5="http://schemas.microsoft.com/office/drawing/2016/5/11/chartex" xmlns:cx6="http://schemas.microsoft.com/office/drawing/2016/5/12/chartex" xmlns:cx7="http://schemas.microsoft.com/office/drawing/2016/5/13/chartex" xmlns:cx8="http://schemas.microsoft.com/office/drawing/2016/5/14/chartex" xmlns:mc="http://schemas.openxmlformats.org/markup-compatibility/2006" xmlns:aink="http://schemas.microsoft.com/office/drawing/2016/ink" xmlns:am3d="http://schemas.microsoft.com/office/drawing/2017/model3d" xmlns:o="urn:schemas-microsoft-com:office:office" xmlns:r="http://schemas.openxmlformats.org/officeDocument/2006/relationships" xmlns:m="http://schemas.openxmlformats.org/officeDocument/2006/math" xmlns:v="urn:schemas-microsoft-com:vml" xmlns:wp14="http://schemas.microsoft.com/office/word/2010/wordprocessingDrawing" xmlns:wp="http://schemas.openxmlformats.org/drawingml/2006/wordprocessingDrawing" xmlns:w10="urn:schemas-microsoft-com:office:word" xmlns:w="http://schemas.openxmlformats.org/wordprocessingml/2006/main" xmlns:w14="http://schemas.microsoft.com/office/word/2010/wordml" xmlns:w15="http://schemas.microsoft.com/office/word/2012/wordml" xmlns:w16cex="http://schemas.microsoft.com/office/word/2018/wordml/cex" xmlns:w16cid="http://schemas.microsoft.com/office/word/2016/wordml/cid" xmlns:w16="http://schemas.microsoft.com/office/word/2018/wordml" xmlns:w16se="http://schemas.microsoft.com/office/word/2015/wordml/symex" xmlns:wpg="http://schemas.microsoft.com/office/word/2010/wordprocessingGroup" xmlns:wpi="http://schemas.microsoft.com/office/word/2010/wordprocessingInk" xmlns:wne="http://schemas.microsoft.com/office/word/2006/wordml" xmlns:wps="http://schemas.microsoft.com/office/word/2010/wordprocessingShape" mc:Ignorable="w14 w15 w16se w16cid w16 w16cex wp14">
   <w:tbl>
     <w:tblPr>
       <w:tblStyle w:val="TableGrid"/>
@@ -9235,7 +9414,7 @@
 </file>
 
 <file path=word/header3.xml><?xml version="1.0" encoding="utf-8"?>
-<w:hdr xmlns:wpc="http://schemas.microsoft.com/office/word/2010/wordprocessingCanvas" xmlns:cx="http://schemas.microsoft.com/office/drawing/2014/chartex" xmlns:mc="http://schemas.openxmlformats.org/markup-compatibility/2006" xmlns:o="urn:schemas-microsoft-com:office:office" xmlns:r="http://schemas.openxmlformats.org/officeDocument/2006/relationships" xmlns:m="http://schemas.openxmlformats.org/officeDocument/2006/math" xmlns:v="urn:schemas-microsoft-com:vml" xmlns:wp14="http://schemas.microsoft.com/office/word/2010/wordprocessingDrawing" xmlns:wp="http://schemas.openxmlformats.org/drawingml/2006/wordprocessingDrawing" xmlns:w10="urn:schemas-microsoft-com:office:word" xmlns:w="http://schemas.openxmlformats.org/wordprocessingml/2006/main" xmlns:w14="http://schemas.microsoft.com/office/word/2010/wordml" xmlns:w15="http://schemas.microsoft.com/office/word/2012/wordml" xmlns:w16se="http://schemas.microsoft.com/office/word/2015/wordml/symex" xmlns:wpg="http://schemas.microsoft.com/office/word/2010/wordprocessingGroup" xmlns:wpi="http://schemas.microsoft.com/office/word/2010/wordprocessingInk" xmlns:wne="http://schemas.microsoft.com/office/word/2006/wordml" xmlns:wps="http://schemas.microsoft.com/office/word/2010/wordprocessingShape" mc:Ignorable="w14 w15 w16se wp14">
+<w:hdr xmlns:wpc="http://schemas.microsoft.com/office/word/2010/wordprocessingCanvas" xmlns:cx="http://schemas.microsoft.com/office/drawing/2014/chartex" xmlns:cx1="http://schemas.microsoft.com/office/drawing/2015/9/8/chartex" xmlns:cx2="http://schemas.microsoft.com/office/drawing/2015/10/21/chartex" xmlns:cx3="http://schemas.microsoft.com/office/drawing/2016/5/9/chartex" xmlns:cx4="http://schemas.microsoft.com/office/drawing/2016/5/10/chartex" xmlns:cx5="http://schemas.microsoft.com/office/drawing/2016/5/11/chartex" xmlns:cx6="http://schemas.microsoft.com/office/drawing/2016/5/12/chartex" xmlns:cx7="http://schemas.microsoft.com/office/drawing/2016/5/13/chartex" xmlns:cx8="http://schemas.microsoft.com/office/drawing/2016/5/14/chartex" xmlns:mc="http://schemas.openxmlformats.org/markup-compatibility/2006" xmlns:aink="http://schemas.microsoft.com/office/drawing/2016/ink" xmlns:am3d="http://schemas.microsoft.com/office/drawing/2017/model3d" xmlns:o="urn:schemas-microsoft-com:office:office" xmlns:r="http://schemas.openxmlformats.org/officeDocument/2006/relationships" xmlns:m="http://schemas.openxmlformats.org/officeDocument/2006/math" xmlns:v="urn:schemas-microsoft-com:vml" xmlns:wp14="http://schemas.microsoft.com/office/word/2010/wordprocessingDrawing" xmlns:wp="http://schemas.openxmlformats.org/drawingml/2006/wordprocessingDrawing" xmlns:w10="urn:schemas-microsoft-com:office:word" xmlns:w="http://schemas.openxmlformats.org/wordprocessingml/2006/main" xmlns:w14="http://schemas.microsoft.com/office/word/2010/wordml" xmlns:w15="http://schemas.microsoft.com/office/word/2012/wordml" xmlns:w16cex="http://schemas.microsoft.com/office/word/2018/wordml/cex" xmlns:w16cid="http://schemas.microsoft.com/office/word/2016/wordml/cid" xmlns:w16="http://schemas.microsoft.com/office/word/2018/wordml" xmlns:w16se="http://schemas.microsoft.com/office/word/2015/wordml/symex" xmlns:wpg="http://schemas.microsoft.com/office/word/2010/wordprocessingGroup" xmlns:wpi="http://schemas.microsoft.com/office/word/2010/wordprocessingInk" xmlns:wne="http://schemas.microsoft.com/office/word/2006/wordml" xmlns:wps="http://schemas.microsoft.com/office/word/2010/wordprocessingShape" mc:Ignorable="w14 w15 w16se w16cid w16 w16cex wp14">
   <w:p>
     <w:pPr>
       <w:pStyle w:val="Header"/>
@@ -9245,7 +9424,7 @@
 </file>
 
 <file path=word/header4.xml><?xml version="1.0" encoding="utf-8"?>
-<w:hdr xmlns:wpc="http://schemas.microsoft.com/office/word/2010/wordprocessingCanvas" xmlns:cx="http://schemas.microsoft.com/office/drawing/2014/chartex" xmlns:mc="http://schemas.openxmlformats.org/markup-compatibility/2006" xmlns:o="urn:schemas-microsoft-com:office:office" xmlns:r="http://schemas.openxmlformats.org/officeDocument/2006/relationships" xmlns:m="http://schemas.openxmlformats.org/officeDocument/2006/math" xmlns:v="urn:schemas-microsoft-com:vml" xmlns:wp14="http://schemas.microsoft.com/office/word/2010/wordprocessingDrawing" xmlns:wp="http://schemas.openxmlformats.org/drawingml/2006/wordprocessingDrawing" xmlns:w10="urn:schemas-microsoft-com:office:word" xmlns:w="http://schemas.openxmlformats.org/wordprocessingml/2006/main" xmlns:w14="http://schemas.microsoft.com/office/word/2010/wordml" xmlns:w15="http://schemas.microsoft.com/office/word/2012/wordml" xmlns:w16se="http://schemas.microsoft.com/office/word/2015/wordml/symex" xmlns:wpg="http://schemas.microsoft.com/office/word/2010/wordprocessingGroup" xmlns:wpi="http://schemas.microsoft.com/office/word/2010/wordprocessingInk" xmlns:wne="http://schemas.microsoft.com/office/word/2006/wordml" xmlns:wps="http://schemas.microsoft.com/office/word/2010/wordprocessingShape" mc:Ignorable="w14 w15 w16se wp14">
+<w:hdr xmlns:wpc="http://schemas.microsoft.com/office/word/2010/wordprocessingCanvas" xmlns:cx="http://schemas.microsoft.com/office/drawing/2014/chartex" xmlns:cx1="http://schemas.microsoft.com/office/drawing/2015/9/8/chartex" xmlns:cx2="http://schemas.microsoft.com/office/drawing/2015/10/21/chartex" xmlns:cx3="http://schemas.microsoft.com/office/drawing/2016/5/9/chartex" xmlns:cx4="http://schemas.microsoft.com/office/drawing/2016/5/10/chartex" xmlns:cx5="http://schemas.microsoft.com/office/drawing/2016/5/11/chartex" xmlns:cx6="http://schemas.microsoft.com/office/drawing/2016/5/12/chartex" xmlns:cx7="http://schemas.microsoft.com/office/drawing/2016/5/13/chartex" xmlns:cx8="http://schemas.microsoft.com/office/drawing/2016/5/14/chartex" xmlns:mc="http://schemas.openxmlformats.org/markup-compatibility/2006" xmlns:aink="http://schemas.microsoft.com/office/drawing/2016/ink" xmlns:am3d="http://schemas.microsoft.com/office/drawing/2017/model3d" xmlns:o="urn:schemas-microsoft-com:office:office" xmlns:r="http://schemas.openxmlformats.org/officeDocument/2006/relationships" xmlns:m="http://schemas.openxmlformats.org/officeDocument/2006/math" xmlns:v="urn:schemas-microsoft-com:vml" xmlns:wp14="http://schemas.microsoft.com/office/word/2010/wordprocessingDrawing" xmlns:wp="http://schemas.openxmlformats.org/drawingml/2006/wordprocessingDrawing" xmlns:w10="urn:schemas-microsoft-com:office:word" xmlns:w="http://schemas.openxmlformats.org/wordprocessingml/2006/main" xmlns:w14="http://schemas.microsoft.com/office/word/2010/wordml" xmlns:w15="http://schemas.microsoft.com/office/word/2012/wordml" xmlns:w16cex="http://schemas.microsoft.com/office/word/2018/wordml/cex" xmlns:w16cid="http://schemas.microsoft.com/office/word/2016/wordml/cid" xmlns:w16="http://schemas.microsoft.com/office/word/2018/wordml" xmlns:w16se="http://schemas.microsoft.com/office/word/2015/wordml/symex" xmlns:wpg="http://schemas.microsoft.com/office/word/2010/wordprocessingGroup" xmlns:wpi="http://schemas.microsoft.com/office/word/2010/wordprocessingInk" xmlns:wne="http://schemas.microsoft.com/office/word/2006/wordml" xmlns:wps="http://schemas.microsoft.com/office/word/2010/wordprocessingShape" mc:Ignorable="w14 w15 w16se w16cid w16 w16cex wp14">
   <w:tbl>
     <w:tblPr>
       <w:tblStyle w:val="TableGrid"/>
@@ -9381,7 +9560,7 @@
 </file>
 
 <file path=word/numbering.xml><?xml version="1.0" encoding="utf-8"?>
-<w:numbering xmlns:wpc="http://schemas.microsoft.com/office/word/2010/wordprocessingCanvas" xmlns:cx="http://schemas.microsoft.com/office/drawing/2014/chartex" xmlns:mc="http://schemas.openxmlformats.org/markup-compatibility/2006" xmlns:o="urn:schemas-microsoft-com:office:office" xmlns:r="http://schemas.openxmlformats.org/officeDocument/2006/relationships" xmlns:m="http://schemas.openxmlformats.org/officeDocument/2006/math" xmlns:v="urn:schemas-microsoft-com:vml" xmlns:wp14="http://schemas.microsoft.com/office/word/2010/wordprocessingDrawing" xmlns:wp="http://schemas.openxmlformats.org/drawingml/2006/wordprocessingDrawing" xmlns:w10="urn:schemas-microsoft-com:office:word" xmlns:w="http://schemas.openxmlformats.org/wordprocessingml/2006/main" xmlns:w14="http://schemas.microsoft.com/office/word/2010/wordml" xmlns:w15="http://schemas.microsoft.com/office/word/2012/wordml" xmlns:w16se="http://schemas.microsoft.com/office/word/2015/wordml/symex" xmlns:wpg="http://schemas.microsoft.com/office/word/2010/wordprocessingGroup" xmlns:wpi="http://schemas.microsoft.com/office/word/2010/wordprocessingInk" xmlns:wne="http://schemas.microsoft.com/office/word/2006/wordml" xmlns:wps="http://schemas.microsoft.com/office/word/2010/wordprocessingShape" mc:Ignorable="w14 w15 w16se wp14">
+<w:numbering xmlns:wpc="http://schemas.microsoft.com/office/word/2010/wordprocessingCanvas" xmlns:cx="http://schemas.microsoft.com/office/drawing/2014/chartex" xmlns:cx1="http://schemas.microsoft.com/office/drawing/2015/9/8/chartex" xmlns:cx2="http://schemas.microsoft.com/office/drawing/2015/10/21/chartex" xmlns:cx3="http://schemas.microsoft.com/office/drawing/2016/5/9/chartex" xmlns:cx4="http://schemas.microsoft.com/office/drawing/2016/5/10/chartex" xmlns:cx5="http://schemas.microsoft.com/office/drawing/2016/5/11/chartex" xmlns:cx6="http://schemas.microsoft.com/office/drawing/2016/5/12/chartex" xmlns:cx7="http://schemas.microsoft.com/office/drawing/2016/5/13/chartex" xmlns:cx8="http://schemas.microsoft.com/office/drawing/2016/5/14/chartex" xmlns:mc="http://schemas.openxmlformats.org/markup-compatibility/2006" xmlns:aink="http://schemas.microsoft.com/office/drawing/2016/ink" xmlns:am3d="http://schemas.microsoft.com/office/drawing/2017/model3d" xmlns:o="urn:schemas-microsoft-com:office:office" xmlns:r="http://schemas.openxmlformats.org/officeDocument/2006/relationships" xmlns:m="http://schemas.openxmlformats.org/officeDocument/2006/math" xmlns:v="urn:schemas-microsoft-com:vml" xmlns:wp14="http://schemas.microsoft.com/office/word/2010/wordprocessingDrawing" xmlns:wp="http://schemas.openxmlformats.org/drawingml/2006/wordprocessingDrawing" xmlns:w10="urn:schemas-microsoft-com:office:word" xmlns:w="http://schemas.openxmlformats.org/wordprocessingml/2006/main" xmlns:w14="http://schemas.microsoft.com/office/word/2010/wordml" xmlns:w15="http://schemas.microsoft.com/office/word/2012/wordml" xmlns:w16cex="http://schemas.microsoft.com/office/word/2018/wordml/cex" xmlns:w16cid="http://schemas.microsoft.com/office/word/2016/wordml/cid" xmlns:w16="http://schemas.microsoft.com/office/word/2018/wordml" xmlns:w16se="http://schemas.microsoft.com/office/word/2015/wordml/symex" xmlns:wpg="http://schemas.microsoft.com/office/word/2010/wordprocessingGroup" xmlns:wpi="http://schemas.microsoft.com/office/word/2010/wordprocessingInk" xmlns:wne="http://schemas.microsoft.com/office/word/2006/wordml" xmlns:wps="http://schemas.microsoft.com/office/word/2010/wordprocessingShape" mc:Ignorable="w14 w15 w16se w16cid w16 w16cex wp14">
   <w:abstractNum w:abstractNumId="0" w15:restartNumberingAfterBreak="0">
     <w:nsid w:val="0143270A"/>
     <w:multiLevelType w:val="hybridMultilevel"/>
@@ -13977,7 +14156,7 @@
 </file>
 
 <file path=word/styles.xml><?xml version="1.0" encoding="utf-8"?>
-<w:styles xmlns:mc="http://schemas.openxmlformats.org/markup-compatibility/2006" xmlns:r="http://schemas.openxmlformats.org/officeDocument/2006/relationships" xmlns:w="http://schemas.openxmlformats.org/wordprocessingml/2006/main" xmlns:w14="http://schemas.microsoft.com/office/word/2010/wordml" xmlns:w15="http://schemas.microsoft.com/office/word/2012/wordml" xmlns:w16se="http://schemas.microsoft.com/office/word/2015/wordml/symex" mc:Ignorable="w14 w15 w16se">
+<w:styles xmlns:mc="http://schemas.openxmlformats.org/markup-compatibility/2006" xmlns:r="http://schemas.openxmlformats.org/officeDocument/2006/relationships" xmlns:w="http://schemas.openxmlformats.org/wordprocessingml/2006/main" xmlns:w14="http://schemas.microsoft.com/office/word/2010/wordml" xmlns:w15="http://schemas.microsoft.com/office/word/2012/wordml" xmlns:w16cex="http://schemas.microsoft.com/office/word/2018/wordml/cex" xmlns:w16cid="http://schemas.microsoft.com/office/word/2016/wordml/cid" xmlns:w16="http://schemas.microsoft.com/office/word/2018/wordml" xmlns:w16se="http://schemas.microsoft.com/office/word/2015/wordml/symex" mc:Ignorable="w14 w15 w16se w16cid w16 w16cex">
   <w:docDefaults>
     <w:rPrDefault>
       <w:rPr>
@@ -13993,7 +14172,7 @@
       </w:pPr>
     </w:pPrDefault>
   </w:docDefaults>
-  <w:latentStyles w:defLockedState="0" w:defUIPriority="99" w:defSemiHidden="0" w:defUnhideWhenUsed="0" w:defQFormat="0" w:count="371">
+  <w:latentStyles w:defLockedState="0" w:defUIPriority="99" w:defSemiHidden="0" w:defUnhideWhenUsed="0" w:defQFormat="0" w:count="376">
     <w:lsdException w:name="Normal" w:uiPriority="0" w:qFormat="1"/>
     <w:lsdException w:name="heading 1" w:uiPriority="9" w:qFormat="1"/>
     <w:lsdException w:name="heading 2" w:semiHidden="1" w:uiPriority="9" w:unhideWhenUsed="1" w:qFormat="1"/>
@@ -14365,6 +14544,11 @@
     <w:lsdException w:name="List Table 5 Dark Accent 6" w:uiPriority="50"/>
     <w:lsdException w:name="List Table 6 Colorful Accent 6" w:uiPriority="51"/>
     <w:lsdException w:name="List Table 7 Colorful Accent 6" w:uiPriority="52"/>
+    <w:lsdException w:name="Mention" w:semiHidden="1" w:unhideWhenUsed="1"/>
+    <w:lsdException w:name="Smart Hyperlink" w:semiHidden="1" w:unhideWhenUsed="1"/>
+    <w:lsdException w:name="Hashtag" w:semiHidden="1" w:unhideWhenUsed="1"/>
+    <w:lsdException w:name="Unresolved Mention" w:semiHidden="1" w:unhideWhenUsed="1"/>
+    <w:lsdException w:name="Smart Link" w:semiHidden="1" w:unhideWhenUsed="1"/>
   </w:latentStyles>
   <w:style w:type="paragraph" w:default="1" w:styleId="Normal">
     <w:name w:val="Normal"/>

</xml_diff>